<commit_message>
create new figure for ISB2021
</commit_message>
<xml_diff>
--- a/docs/manuscript_rocknorock_final.docx
+++ b/docs/manuscript_rocknorock_final.docx
@@ -1462,7 +1462,15 @@
       </w:r>
       <w:proofErr w:type="spellEnd"/>
       <w:r>
-        <w:t xml:space="preserve"> movement and crank force production. It follows that riders in our study reduced their vertical </w:t>
+        <w:t xml:space="preserve"> movement and </w:t>
+      </w:r>
+      <w:ins w:id="14" w:author="Mr Ross Wilkinson" w:date="2021-05-04T13:58:00Z">
+        <w:r>
+          <w:t xml:space="preserve">peak vertical </w:t>
+        </w:r>
+      </w:ins>
+      <w:r>
+        <w:t xml:space="preserve">crank force production. It follows that riders in our study reduced their vertical </w:t>
       </w:r>
       <w:proofErr w:type="spellStart"/>
       <w:r>
@@ -1490,7 +1498,20 @@
       </w:r>
       <w:proofErr w:type="spellEnd"/>
       <w:r>
-        <w:t xml:space="preserve">, pre-print). </w:t>
+        <w:t xml:space="preserve">, </w:t>
+      </w:r>
+      <w:del w:id="15" w:author="Mr Ross Wilkinson" w:date="2021-05-04T14:09:00Z">
+        <w:r>
+          <w:delText>pre-print</w:delText>
+        </w:r>
+      </w:del>
+      <w:ins w:id="16" w:author="Mr Ross Wilkinson" w:date="2021-05-04T14:09:00Z">
+        <w:r>
+          <w:t>2021 IN PRESS</w:t>
+        </w:r>
+      </w:ins>
+      <w:r>
+        <w:t xml:space="preserve">). </w:t>
       </w:r>
     </w:p>
     <w:p>
@@ -1825,8 +1846,8 @@
       <w:pPr>
         <w:pStyle w:val="Heading1"/>
       </w:pPr>
-      <w:bookmarkStart w:id="14" w:name="_749rn8goy0wz" w:colFirst="0" w:colLast="0"/>
-      <w:bookmarkEnd w:id="14"/>
+      <w:bookmarkStart w:id="17" w:name="_749rn8goy0wz" w:colFirst="0" w:colLast="0"/>
+      <w:bookmarkEnd w:id="17"/>
       <w:r>
         <w:t>Conflict of interest statement</w:t>
       </w:r>
@@ -1843,8 +1864,8 @@
       <w:pPr>
         <w:pStyle w:val="Heading1"/>
       </w:pPr>
-      <w:bookmarkStart w:id="15" w:name="_mbs9q8zes1l3" w:colFirst="0" w:colLast="0"/>
-      <w:bookmarkEnd w:id="15"/>
+      <w:bookmarkStart w:id="18" w:name="_mbs9q8zes1l3" w:colFirst="0" w:colLast="0"/>
+      <w:bookmarkEnd w:id="18"/>
       <w:r>
         <w:t>Acknowledgements</w:t>
       </w:r>
@@ -1872,8 +1893,8 @@
       <w:pPr>
         <w:pStyle w:val="Heading1"/>
       </w:pPr>
-      <w:bookmarkStart w:id="16" w:name="_wfnt6cm9weum" w:colFirst="0" w:colLast="0"/>
-      <w:bookmarkEnd w:id="16"/>
+      <w:bookmarkStart w:id="19" w:name="_wfnt6cm9weum" w:colFirst="0" w:colLast="0"/>
+      <w:bookmarkEnd w:id="19"/>
       <w:r>
         <w:lastRenderedPageBreak/>
         <w:t>References</w:t>
@@ -2768,8 +2789,8 @@
       <w:pPr>
         <w:spacing w:before="240" w:line="360" w:lineRule="auto"/>
       </w:pPr>
-      <w:bookmarkStart w:id="17" w:name="_bi3ee2vipwsg" w:colFirst="0" w:colLast="0"/>
-      <w:bookmarkEnd w:id="17"/>
+      <w:bookmarkStart w:id="20" w:name="_bi3ee2vipwsg" w:colFirst="0" w:colLast="0"/>
+      <w:bookmarkEnd w:id="20"/>
       <w:r>
         <w:rPr>
           <w:noProof/>
@@ -3250,8 +3271,8 @@
       <w:pPr>
         <w:spacing w:before="240" w:line="360" w:lineRule="auto"/>
       </w:pPr>
-      <w:bookmarkStart w:id="18" w:name="_jmzuaj9a6hl9" w:colFirst="0" w:colLast="0"/>
-      <w:bookmarkEnd w:id="18"/>
+      <w:bookmarkStart w:id="21" w:name="_jmzuaj9a6hl9" w:colFirst="0" w:colLast="0"/>
+      <w:bookmarkEnd w:id="21"/>
       <w:r>
         <w:rPr>
           <w:noProof/>
@@ -3418,8 +3439,8 @@
           <w:szCs w:val="20"/>
         </w:rPr>
       </w:pPr>
-      <w:bookmarkStart w:id="19" w:name="_kp7fgfpj25ky" w:colFirst="0" w:colLast="0"/>
-      <w:bookmarkEnd w:id="19"/>
+      <w:bookmarkStart w:id="22" w:name="_kp7fgfpj25ky" w:colFirst="0" w:colLast="0"/>
+      <w:bookmarkEnd w:id="22"/>
       <w:r>
         <w:rPr>
           <w:b/>

</xml_diff>